<commit_message>
Started adding scrolling to follow ants
</commit_message>
<xml_diff>
--- a/Coursework.docx
+++ b/Coursework.docx
@@ -619,18 +619,10 @@
           </w:tcPr>
           <w:p>
             <w:r>
-              <w:t xml:space="preserve">Underground and Overground parts of </w:t>
-            </w:r>
-            <w:proofErr w:type="gramStart"/>
-            <w:r>
-              <w:t>map</w:t>
-            </w:r>
-            <w:r>
-              <w:t>(</w:t>
-            </w:r>
-            <w:proofErr w:type="gramEnd"/>
-            <w:r>
-              <w:t>first 2 screenshots)</w:t>
+              <w:t>Underground and Overground parts of map</w:t>
+            </w:r>
+            <w:r>
+              <w:t>(first 2 screenshots)</w:t>
             </w:r>
           </w:p>
           <w:p>
@@ -1174,15 +1166,7 @@
               <w:t xml:space="preserve"> in gaming</w:t>
             </w:r>
             <w:r>
-              <w:t xml:space="preserve">, such as using the </w:t>
-            </w:r>
-            <w:proofErr w:type="spellStart"/>
-            <w:r>
-              <w:t>wasd</w:t>
-            </w:r>
-            <w:proofErr w:type="spellEnd"/>
-            <w:r>
-              <w:t xml:space="preserve"> keys for movement.</w:t>
+              <w:t>, such as using the wasd keys for movement.</w:t>
             </w:r>
             <w:r>
               <w:t xml:space="preserve"> Keyboard controls will be optimal as they will allow for more complex control without straining the user over a long game.</w:t>
@@ -1630,35 +1614,19 @@
               <w:t xml:space="preserve">think the style of graphics used in spore would be the ideal style for my project. A </w:t>
             </w:r>
             <w:r>
-              <w:t xml:space="preserve">2d top down view is </w:t>
-            </w:r>
-            <w:proofErr w:type="gramStart"/>
-            <w:r>
-              <w:t>used</w:t>
-            </w:r>
-            <w:r>
-              <w:t>, and</w:t>
-            </w:r>
-            <w:proofErr w:type="gramEnd"/>
-            <w:r>
-              <w:t xml:space="preserve"> scrolls to follow the movement of the user. This</w:t>
+              <w:t>2d top down view is used</w:t>
+            </w:r>
+            <w:r>
+              <w:t>, and scrolls to follow the movement of the user. This</w:t>
             </w:r>
             <w:r>
               <w:t xml:space="preserve"> would be </w:t>
             </w:r>
             <w:r>
-              <w:t xml:space="preserve">relatively simple to implement compared to other styles such as the use of 3d or isometric </w:t>
-            </w:r>
-            <w:proofErr w:type="gramStart"/>
-            <w:r>
-              <w:t>graphics</w:t>
-            </w:r>
-            <w:r>
-              <w:t>, and</w:t>
-            </w:r>
-            <w:proofErr w:type="gramEnd"/>
-            <w:r>
-              <w:t xml:space="preserve"> is very visually appealing.</w:t>
+              <w:t>relatively simple to implement compared to other styles such as the use of 3d or isometric graphics</w:t>
+            </w:r>
+            <w:r>
+              <w:t>, and is very visually appealing.</w:t>
             </w:r>
           </w:p>
         </w:tc>
@@ -1679,15 +1647,7 @@
               <w:t xml:space="preserve">creature stage, the user is able to create their own customised creature to control. This provides </w:t>
             </w:r>
             <w:r>
-              <w:t xml:space="preserve">more interactivity to the </w:t>
-            </w:r>
-            <w:proofErr w:type="gramStart"/>
-            <w:r>
-              <w:t>game,</w:t>
-            </w:r>
-            <w:proofErr w:type="gramEnd"/>
-            <w:r>
-              <w:t xml:space="preserve"> however it will not be used in my game.</w:t>
+              <w:t>more interactivity to the game, however it will not be used in my game.</w:t>
             </w:r>
           </w:p>
           <w:p>
@@ -1765,15 +1725,7 @@
               <w:t>, especially if additional abilities were granted as rewards.</w:t>
             </w:r>
             <w:r>
-              <w:t xml:space="preserve"> I believe it will be better to keep the core gameplay mechanics </w:t>
-            </w:r>
-            <w:proofErr w:type="gramStart"/>
-            <w:r>
-              <w:t>simple, but</w:t>
-            </w:r>
-            <w:proofErr w:type="gramEnd"/>
-            <w:r>
-              <w:t xml:space="preserve"> demanding of the user to act quickly and effectively for a more engaging experience.</w:t>
+              <w:t xml:space="preserve"> I believe it will be better to keep the core gameplay mechanics simple, but demanding of the user to act quickly and effectively for a more engaging experience.</w:t>
             </w:r>
           </w:p>
         </w:tc>
@@ -1902,15 +1854,7 @@
         <w:t xml:space="preserve">more </w:t>
       </w:r>
       <w:r>
-        <w:t xml:space="preserve">likely to find the gameplay difficult, as they would be inexperienced with fast paced digital games and may find it hard to </w:t>
-      </w:r>
-      <w:proofErr w:type="spellStart"/>
-      <w:r>
-        <w:t>pickup</w:t>
-      </w:r>
-      <w:proofErr w:type="spellEnd"/>
-      <w:r>
-        <w:t xml:space="preserve"> controls without </w:t>
+        <w:t xml:space="preserve">likely to find the gameplay difficult, as they would be inexperienced with fast paced digital games and may find it hard to pickup controls without </w:t>
       </w:r>
       <w:r>
         <w:t>playing for a</w:t>
@@ -1928,15 +1872,7 @@
         <w:t xml:space="preserve">be somewhat educational, so the users should be interested in the concept of </w:t>
       </w:r>
       <w:r>
-        <w:t xml:space="preserve">the game, how ant </w:t>
-      </w:r>
-      <w:proofErr w:type="gramStart"/>
-      <w:r>
-        <w:t>colonies</w:t>
-      </w:r>
-      <w:proofErr w:type="gramEnd"/>
-      <w:r>
-        <w:t xml:space="preserve"> function, to get the most benefit from it.</w:t>
+        <w:t>the game, how ant colonies function, to get the most benefit from it.</w:t>
       </w:r>
       <w:r>
         <w:t xml:space="preserve"> </w:t>
@@ -2259,15 +2195,7 @@
         <w:t>Wide range</w:t>
       </w:r>
       <w:r>
-        <w:t xml:space="preserve">, </w:t>
-      </w:r>
-      <w:proofErr w:type="gramStart"/>
-      <w:r>
-        <w:t>however</w:t>
-      </w:r>
-      <w:proofErr w:type="gramEnd"/>
-      <w:r>
-        <w:t xml:space="preserve"> generally lower than the scores for gameplay</w:t>
+        <w:t>, however generally lower than the scores for gameplay</w:t>
       </w:r>
     </w:p>
     <w:p>
@@ -2893,15 +2821,7 @@
           </w:tcPr>
           <w:p>
             <w:r>
-              <w:t xml:space="preserve">This gives the user input to the </w:t>
-            </w:r>
-            <w:proofErr w:type="gramStart"/>
-            <w:r>
-              <w:t>game, and</w:t>
-            </w:r>
-            <w:proofErr w:type="gramEnd"/>
-            <w:r>
-              <w:t xml:space="preserve"> is how they will interact with the surroundings.</w:t>
+              <w:t>This gives the user input to the game, and is how they will interact with the surroundings.</w:t>
             </w:r>
           </w:p>
         </w:tc>
@@ -2946,18 +2866,10 @@
           </w:tcPr>
           <w:p>
             <w:r>
-              <w:t xml:space="preserve">This allows the user to operate at a higher </w:t>
-            </w:r>
-            <w:proofErr w:type="gramStart"/>
-            <w:r>
-              <w:t>level</w:t>
-            </w:r>
-            <w:r>
-              <w:t>, and</w:t>
-            </w:r>
-            <w:proofErr w:type="gramEnd"/>
-            <w:r>
-              <w:t xml:space="preserve"> see the influence of their behaviour on the colony at a larger scale.</w:t>
+              <w:t>This allows the user to operate at a higher level</w:t>
+            </w:r>
+            <w:r>
+              <w:t>, and see the influence of their behaviour on the colony at a larger scale.</w:t>
             </w:r>
           </w:p>
         </w:tc>
@@ -3315,15 +3227,7 @@
           </w:tcPr>
           <w:p>
             <w:r>
-              <w:t xml:space="preserve">Eliminating all of the rival ant colonies will give the player a </w:t>
-            </w:r>
-            <w:proofErr w:type="gramStart"/>
-            <w:r>
-              <w:t>win, and</w:t>
-            </w:r>
-            <w:proofErr w:type="gramEnd"/>
-            <w:r>
-              <w:t xml:space="preserve"> end the game.</w:t>
+              <w:t>Eliminating all of the rival ant colonies will give the player a win, and end the game.</w:t>
             </w:r>
           </w:p>
         </w:tc>
@@ -3368,15 +3272,7 @@
           </w:tcPr>
           <w:p>
             <w:r>
-              <w:t xml:space="preserve">No win </w:t>
-            </w:r>
-            <w:proofErr w:type="gramStart"/>
-            <w:r>
-              <w:t>condition;</w:t>
-            </w:r>
-            <w:proofErr w:type="gramEnd"/>
-            <w:r>
-              <w:t xml:space="preserve"> the player is able to keep playing as long as they survive. Difficulty will increase over time to ensure a reasonable time frame.</w:t>
+              <w:t>No win condition; the player is able to keep playing as long as they survive. Difficulty will increase over time to ensure a reasonable time frame.</w:t>
             </w:r>
           </w:p>
         </w:tc>
@@ -3471,15 +3367,7 @@
           </w:tcPr>
           <w:p>
             <w:r>
-              <w:t xml:space="preserve">My survey has shown a range in the wants of my audience (questions 2 and 6). I believe settings should be feasible to implement within a reasonable time </w:t>
-            </w:r>
-            <w:proofErr w:type="gramStart"/>
-            <w:r>
-              <w:t>frame, and</w:t>
-            </w:r>
-            <w:proofErr w:type="gramEnd"/>
-            <w:r>
-              <w:t xml:space="preserve"> will make the game accessible and engaging to a larger number of people.</w:t>
+              <w:t>My survey has shown a range in the wants of my audience (questions 2 and 6). I believe settings should be feasible to implement within a reasonable time frame, and will make the game accessible and engaging to a larger number of people.</w:t>
             </w:r>
           </w:p>
         </w:tc>
@@ -3618,23 +3506,7 @@
               <w:t>, and the difficulties that they wanted (questions 6 and 2)</w:t>
             </w:r>
             <w:r>
-              <w:t xml:space="preserve">. Increasing the difficulty will make it harder to </w:t>
-            </w:r>
-            <w:proofErr w:type="gramStart"/>
-            <w:r>
-              <w:t>survive, and</w:t>
-            </w:r>
-            <w:proofErr w:type="gramEnd"/>
-            <w:r>
-              <w:t xml:space="preserve"> therefore decrease the length of the game and </w:t>
-            </w:r>
-            <w:proofErr w:type="spellStart"/>
-            <w:r>
-              <w:t>visa</w:t>
-            </w:r>
-            <w:proofErr w:type="spellEnd"/>
-            <w:r>
-              <w:t xml:space="preserve"> versa.</w:t>
+              <w:t>. Increasing the difficulty will make it harder to survive, and therefore decrease the length of the game and visa versa.</w:t>
             </w:r>
           </w:p>
         </w:tc>
@@ -3656,15 +3528,7 @@
           </w:tcPr>
           <w:p>
             <w:r>
-              <w:t xml:space="preserve">Keyboard controls using </w:t>
-            </w:r>
-            <w:proofErr w:type="spellStart"/>
-            <w:r>
-              <w:t>wasd</w:t>
-            </w:r>
-            <w:proofErr w:type="spellEnd"/>
-            <w:r>
-              <w:t xml:space="preserve"> keys</w:t>
+              <w:t>Keyboard controls using wasd keys</w:t>
             </w:r>
           </w:p>
         </w:tc>
@@ -3674,15 +3538,7 @@
           </w:tcPr>
           <w:p>
             <w:r>
-              <w:t xml:space="preserve">Control of movement in each of the 4 directions using the keys </w:t>
-            </w:r>
-            <w:proofErr w:type="gramStart"/>
-            <w:r>
-              <w:t>W,A</w:t>
-            </w:r>
-            <w:proofErr w:type="gramEnd"/>
-            <w:r>
-              <w:t>,S and D</w:t>
+              <w:t>Control of movement in each of the 4 directions using the keys W,A,S and D</w:t>
             </w:r>
           </w:p>
         </w:tc>
@@ -3724,15 +3580,7 @@
           </w:tcPr>
           <w:p>
             <w:r>
-              <w:t xml:space="preserve">High quality aesthetics which </w:t>
-            </w:r>
-            <w:proofErr w:type="gramStart"/>
-            <w:r>
-              <w:t>make</w:t>
-            </w:r>
-            <w:proofErr w:type="gramEnd"/>
-            <w:r>
-              <w:t xml:space="preserve"> the game more visually appealing. The game is likely to be shown from a top down view, with 2 dimensional assets</w:t>
+              <w:t>High quality aesthetics which make the game more visually appealing. The game is likely to be shown from a top down view, with 2 dimensional assets</w:t>
             </w:r>
           </w:p>
         </w:tc>
@@ -3779,15 +3627,7 @@
           </w:tcPr>
           <w:p>
             <w:r>
-              <w:t xml:space="preserve">A set of different settings which the player can select from. These may have slightly differing </w:t>
-            </w:r>
-            <w:proofErr w:type="gramStart"/>
-            <w:r>
-              <w:t>gameplay, and</w:t>
-            </w:r>
-            <w:proofErr w:type="gramEnd"/>
-            <w:r>
-              <w:t xml:space="preserve"> will have different graphics. These could include a forest, desert and urban area.</w:t>
+              <w:t>A set of different settings which the player can select from. These may have slightly differing gameplay, and will have different graphics. These could include a forest, desert and urban area.</w:t>
             </w:r>
           </w:p>
         </w:tc>
@@ -3797,23 +3637,7 @@
           </w:tcPr>
           <w:p>
             <w:r>
-              <w:t xml:space="preserve">This will add a slight variation to the game, allowing players to try different maps to avoid gameplay becoming repetitive or boring. Many users want this feature, with 57% of responses voting for 3 or more maps. On the other hand, this is likely to be relatively time </w:t>
-            </w:r>
-            <w:proofErr w:type="gramStart"/>
-            <w:r>
-              <w:t>consuming, and</w:t>
-            </w:r>
-            <w:proofErr w:type="gramEnd"/>
-            <w:r>
-              <w:t xml:space="preserve"> add comparably low amounts of content to some features. </w:t>
-            </w:r>
-            <w:proofErr w:type="gramStart"/>
-            <w:r>
-              <w:t>Therefore</w:t>
-            </w:r>
-            <w:proofErr w:type="gramEnd"/>
-            <w:r>
-              <w:t xml:space="preserve"> it is important, but not essential.</w:t>
+              <w:t>This will add a slight variation to the game, allowing players to try different maps to avoid gameplay becoming repetitive or boring. Many users want this feature, with 57% of responses voting for 3 or more maps. On the other hand, this is likely to be relatively time consuming, and add comparably low amounts of content to some features. Therefore it is important, but not essential.</w:t>
             </w:r>
           </w:p>
         </w:tc>
@@ -3907,15 +3731,7 @@
           </w:tcPr>
           <w:p>
             <w:r>
-              <w:t xml:space="preserve">The option to stop the game midway </w:t>
-            </w:r>
-            <w:proofErr w:type="gramStart"/>
-            <w:r>
-              <w:t>through, and</w:t>
-            </w:r>
-            <w:proofErr w:type="gramEnd"/>
-            <w:r>
-              <w:t xml:space="preserve"> continue it later.</w:t>
+              <w:t>The option to stop the game midway through, and continue it later.</w:t>
             </w:r>
           </w:p>
         </w:tc>
@@ -4014,25 +3830,7 @@
         <w:t xml:space="preserve">As a solo developer, </w:t>
       </w:r>
       <w:r>
-        <w:t xml:space="preserve">I </w:t>
-      </w:r>
-      <w:proofErr w:type="spellStart"/>
-      <w:proofErr w:type="gramStart"/>
-      <w:r>
-        <w:t>wont</w:t>
-      </w:r>
-      <w:proofErr w:type="spellEnd"/>
-      <w:proofErr w:type="gramEnd"/>
-      <w:r>
-        <w:t xml:space="preserve"> be able to implement every feature that is labelled as desirable. Therefore, I will prioritise the essential features </w:t>
-      </w:r>
-      <w:proofErr w:type="gramStart"/>
-      <w:r>
-        <w:t>first, and</w:t>
-      </w:r>
-      <w:proofErr w:type="gramEnd"/>
-      <w:r>
-        <w:t xml:space="preserve"> focus my attention to the </w:t>
+        <w:t xml:space="preserve">I wont be able to implement every feature that is labelled as desirable. Therefore, I will prioritise the essential features first, and focus my attention to the </w:t>
       </w:r>
       <w:r>
         <w:t>aspects which stakeholders value most.</w:t>
@@ -4617,15 +4415,7 @@
         <w:t xml:space="preserve">s and other </w:t>
       </w:r>
       <w:r>
-        <w:t xml:space="preserve">objects will be simulated at </w:t>
-      </w:r>
-      <w:proofErr w:type="gramStart"/>
-      <w:r>
-        <w:t>once,</w:t>
-      </w:r>
-      <w:proofErr w:type="gramEnd"/>
-      <w:r>
-        <w:t xml:space="preserve"> therefore a computer </w:t>
+        <w:t xml:space="preserve">objects will be simulated at once, therefore a computer </w:t>
       </w:r>
       <w:r>
         <w:t xml:space="preserve">will be </w:t>
@@ -4658,13 +4448,8 @@
         <w:t xml:space="preserve"> which would take a significant</w:t>
       </w:r>
       <w:r>
-        <w:t xml:space="preserve"> </w:t>
-      </w:r>
-      <w:proofErr w:type="gramStart"/>
-      <w:r>
-        <w:t>amount</w:t>
-      </w:r>
-      <w:proofErr w:type="gramEnd"/>
+        <w:t xml:space="preserve"> amount</w:t>
+      </w:r>
       <w:r>
         <w:t xml:space="preserve"> of resources</w:t>
       </w:r>
@@ -4964,7 +4749,6 @@
       <w:r>
         <w:t xml:space="preserve">: These should be easier to develop with the player ants as a starting </w:t>
       </w:r>
-      <w:proofErr w:type="gramStart"/>
       <w:r>
         <w:t>point</w:t>
       </w:r>
@@ -4974,7 +4758,6 @@
       <w:r>
         <w:t xml:space="preserve"> but</w:t>
       </w:r>
-      <w:proofErr w:type="gramEnd"/>
       <w:r>
         <w:t xml:space="preserve"> will require logic to make decisions automatically</w:t>
       </w:r>
@@ -4998,11 +4781,9 @@
         <w:lastRenderedPageBreak/>
         <w:t xml:space="preserve">8. Population system: Population should grow when the player has enough resources and passively </w:t>
       </w:r>
-      <w:proofErr w:type="gramStart"/>
       <w:r>
         <w:t>shrink</w:t>
       </w:r>
-      <w:proofErr w:type="gramEnd"/>
       <w:r>
         <w:t xml:space="preserve"> at a slow rate otherwise. This will require food and ants to be functional first for testing. </w:t>
       </w:r>
@@ -5026,7 +4807,6 @@
       <w:r>
         <w:t xml:space="preserve">10. Sandbox mode: Player has the ability to spawn in resources or </w:t>
       </w:r>
-      <w:proofErr w:type="gramStart"/>
       <w:r>
         <w:t>ants</w:t>
       </w:r>
@@ -5036,7 +4816,6 @@
       <w:r>
         <w:t xml:space="preserve"> and</w:t>
       </w:r>
-      <w:proofErr w:type="gramEnd"/>
       <w:r>
         <w:t xml:space="preserve"> can experiment with the game and different strategies. </w:t>
       </w:r>
@@ -5378,23 +5157,7 @@
               <w:t>The</w:t>
             </w:r>
             <w:r>
-              <w:t xml:space="preserve"> setting should reach a final </w:t>
-            </w:r>
-            <w:proofErr w:type="gramStart"/>
-            <w:r>
-              <w:t>state</w:t>
-            </w:r>
-            <w:proofErr w:type="gramEnd"/>
-            <w:r>
-              <w:t xml:space="preserve"> and the arrow will be </w:t>
-            </w:r>
-            <w:proofErr w:type="spellStart"/>
-            <w:r>
-              <w:t>grayed</w:t>
-            </w:r>
-            <w:proofErr w:type="spellEnd"/>
-            <w:r>
-              <w:t xml:space="preserve"> out</w:t>
+              <w:t xml:space="preserve"> setting should reach a final state and the arrow will be grayed out</w:t>
             </w:r>
             <w:r>
               <w:t xml:space="preserve"> </w:t>
@@ -5720,15 +5483,7 @@
               </w:tabs>
             </w:pPr>
             <w:r>
-              <w:t xml:space="preserve">The food will </w:t>
-            </w:r>
-            <w:proofErr w:type="gramStart"/>
-            <w:r>
-              <w:t>disappear</w:t>
-            </w:r>
-            <w:proofErr w:type="gramEnd"/>
-            <w:r>
-              <w:t xml:space="preserve"> and the players food </w:t>
+              <w:t xml:space="preserve">The food will disappear and the players food </w:t>
             </w:r>
             <w:r>
               <w:t>variable should increment</w:t>
@@ -5808,15 +5563,7 @@
               <w:t>They should both automatically act to collect food and wander around</w:t>
             </w:r>
             <w:r>
-              <w:t xml:space="preserve">. If the player takes control of their </w:t>
-            </w:r>
-            <w:proofErr w:type="gramStart"/>
-            <w:r>
-              <w:t>ant</w:t>
-            </w:r>
-            <w:proofErr w:type="gramEnd"/>
-            <w:r>
-              <w:t xml:space="preserve"> it will stop moving on its own.</w:t>
+              <w:t>. If the player takes control of their ant it will stop moving on its own.</w:t>
             </w:r>
           </w:p>
         </w:tc>
@@ -6704,16 +6451,11 @@
         <w:t>I decided to display the selected save in the main menu, so that the user can check it is the correct one immediately, without having to navigate further</w:t>
       </w:r>
       <w:r>
-        <w:t xml:space="preserve">. This will save them time as they can just load the game and play if it is </w:t>
-      </w:r>
-      <w:proofErr w:type="gramStart"/>
-      <w:r>
-        <w:t>correct</w:t>
+        <w:t>. This will save them time as they can just load the game and play if it is correct</w:t>
       </w:r>
       <w:r>
         <w:t>;</w:t>
       </w:r>
-      <w:proofErr w:type="gramEnd"/>
       <w:r>
         <w:t xml:space="preserve"> although they will need to visit the save menu to</w:t>
       </w:r>
@@ -6738,15 +6480,7 @@
         </w:tabs>
       </w:pPr>
       <w:r>
-        <w:t xml:space="preserve">Arrows are used for the settings, so that the user can easily cycle through the options. The difficulty arrow will be </w:t>
-      </w:r>
-      <w:proofErr w:type="spellStart"/>
-      <w:r>
-        <w:t>grayed</w:t>
-      </w:r>
-      <w:proofErr w:type="spellEnd"/>
-      <w:r>
-        <w:t xml:space="preserve"> when it is equal to 1 or 10, as these are the lowest and highest values</w:t>
+        <w:t>Arrows are used for the settings, so that the user can easily cycle through the options. The difficulty arrow will be grayed when it is equal to 1 or 10, as these are the lowest and highest values</w:t>
       </w:r>
       <w:r>
         <w:t>, so the user should not be able to use the arrows further</w:t>
@@ -6856,11 +6590,9 @@
       <w:r>
         <w:t xml:space="preserve">Information is displayed around the edge of the gameplay screen so that it is not </w:t>
       </w:r>
-      <w:proofErr w:type="gramStart"/>
       <w:r>
         <w:t>distracting, but</w:t>
       </w:r>
-      <w:proofErr w:type="gramEnd"/>
       <w:r>
         <w:t xml:space="preserve"> can still be easily checked by the user.</w:t>
       </w:r>
@@ -7694,15 +7426,7 @@
         </w:tabs>
       </w:pPr>
       <w:r>
-        <w:t xml:space="preserve">Encountered an error trying to add an image to a </w:t>
-      </w:r>
-      <w:proofErr w:type="spellStart"/>
-      <w:r>
-        <w:t>JPanel</w:t>
-      </w:r>
-      <w:proofErr w:type="spellEnd"/>
-      <w:r>
-        <w:t>.</w:t>
+        <w:t>Encountered an error trying to add an image to a JPanel.</w:t>
       </w:r>
     </w:p>
     <w:p>
@@ -7715,13 +7439,8 @@
         <w:t xml:space="preserve">Fixed by switching its layout manager to </w:t>
       </w:r>
       <w:r>
-        <w:t xml:space="preserve">a </w:t>
-      </w:r>
-      <w:proofErr w:type="spellStart"/>
-      <w:r>
-        <w:t>FlowLayout</w:t>
-      </w:r>
-      <w:proofErr w:type="spellEnd"/>
+        <w:t>a FlowLayout</w:t>
+      </w:r>
     </w:p>
     <w:p>
       <w:pPr>
@@ -7955,17 +7674,7 @@
         <w:t>int difficulty</w:t>
       </w:r>
       <w:r>
-        <w:t xml:space="preserve"> = </w:t>
-      </w:r>
-      <w:proofErr w:type="spellStart"/>
-      <w:proofErr w:type="gramStart"/>
-      <w:r>
-        <w:t>game.getDifficulty</w:t>
-      </w:r>
-      <w:proofErr w:type="spellEnd"/>
-      <w:proofErr w:type="gramEnd"/>
-      <w:r>
-        <w:t>()</w:t>
+        <w:t xml:space="preserve"> = game.getDifficulty()</w:t>
       </w:r>
     </w:p>
     <w:p>
@@ -7978,17 +7687,7 @@
         <w:t>int mode</w:t>
       </w:r>
       <w:r>
-        <w:t xml:space="preserve"> = </w:t>
-      </w:r>
-      <w:proofErr w:type="spellStart"/>
-      <w:proofErr w:type="gramStart"/>
-      <w:r>
-        <w:t>game.getMode</w:t>
-      </w:r>
-      <w:proofErr w:type="spellEnd"/>
-      <w:proofErr w:type="gramEnd"/>
-      <w:r>
-        <w:t>()</w:t>
+        <w:t xml:space="preserve"> = game.getMode()</w:t>
       </w:r>
     </w:p>
     <w:p>
@@ -8001,17 +7700,7 @@
         <w:t>int map</w:t>
       </w:r>
       <w:r>
-        <w:t xml:space="preserve"> = </w:t>
-      </w:r>
-      <w:proofErr w:type="spellStart"/>
-      <w:proofErr w:type="gramStart"/>
-      <w:r>
-        <w:t>game.getMap</w:t>
-      </w:r>
-      <w:proofErr w:type="spellEnd"/>
-      <w:proofErr w:type="gramEnd"/>
-      <w:r>
-        <w:t>()</w:t>
+        <w:t xml:space="preserve"> = game.getMap()</w:t>
       </w:r>
     </w:p>
     <w:p>
@@ -8027,14 +7716,12 @@
           <w:tab w:val="left" w:pos="3240"/>
         </w:tabs>
       </w:pPr>
-      <w:proofErr w:type="spellStart"/>
       <w:r>
         <w:t>Array</w:t>
       </w:r>
       <w:r>
         <w:t>list</w:t>
       </w:r>
-      <w:proofErr w:type="spellEnd"/>
       <w:r>
         <w:t xml:space="preserve"> </w:t>
       </w:r>
@@ -8042,21 +7729,14 @@
         <w:t>A</w:t>
       </w:r>
       <w:r>
-        <w:t xml:space="preserve">rrows= new </w:t>
-      </w:r>
-      <w:proofErr w:type="spellStart"/>
-      <w:proofErr w:type="gramStart"/>
-      <w:r>
-        <w:t>Array</w:t>
+        <w:t>rrows= new Array</w:t>
       </w:r>
       <w:r>
         <w:t>list</w:t>
       </w:r>
-      <w:proofErr w:type="spellEnd"/>
       <w:r>
         <w:t>(</w:t>
       </w:r>
-      <w:proofErr w:type="gramEnd"/>
       <w:r>
         <w:t>Button)</w:t>
       </w:r>
@@ -8067,13 +7747,8 @@
           <w:tab w:val="left" w:pos="3240"/>
         </w:tabs>
       </w:pPr>
-      <w:proofErr w:type="spellStart"/>
-      <w:r>
-        <w:t>difficultyUp</w:t>
-      </w:r>
-      <w:proofErr w:type="spellEnd"/>
-      <w:r>
-        <w:t xml:space="preserve"> =</w:t>
+      <w:r>
+        <w:t>difficultyUp =</w:t>
       </w:r>
       <w:r>
         <w:t xml:space="preserve"> New</w:t>
@@ -8094,19 +7769,71 @@
           <w:tab w:val="left" w:pos="3240"/>
         </w:tabs>
       </w:pPr>
-      <w:proofErr w:type="spellStart"/>
-      <w:r>
-        <w:t>Arrows.add</w:t>
-      </w:r>
-      <w:proofErr w:type="spellEnd"/>
+      <w:r>
+        <w:t>Arrows.add difficultyUp</w:t>
+      </w:r>
+    </w:p>
+    <w:p>
+      <w:pPr>
+        <w:tabs>
+          <w:tab w:val="left" w:pos="3240"/>
+        </w:tabs>
+      </w:pPr>
+      <w:r>
+        <w:t>gameModeUp= New Button(“GameMode”)</w:t>
+      </w:r>
+    </w:p>
+    <w:p>
+      <w:pPr>
+        <w:tabs>
+          <w:tab w:val="left" w:pos="3240"/>
+        </w:tabs>
+      </w:pPr>
+      <w:r>
+        <w:t xml:space="preserve">Arrows.add </w:t>
+      </w:r>
+      <w:r>
+        <w:t>gameModeUp</w:t>
+      </w:r>
+    </w:p>
+    <w:p>
+      <w:pPr>
+        <w:tabs>
+          <w:tab w:val="left" w:pos="3240"/>
+        </w:tabs>
+      </w:pPr>
+      <w:r>
+        <w:t>mapUp= New Button(“Map”)</w:t>
+      </w:r>
+    </w:p>
+    <w:p>
+      <w:pPr>
+        <w:tabs>
+          <w:tab w:val="left" w:pos="3240"/>
+        </w:tabs>
+      </w:pPr>
+      <w:r>
+        <w:t xml:space="preserve">Arrows.add </w:t>
+      </w:r>
+      <w:r>
+        <w:t>mapUp</w:t>
+      </w:r>
+    </w:p>
+    <w:p>
+      <w:pPr>
+        <w:tabs>
+          <w:tab w:val="left" w:pos="3240"/>
+        </w:tabs>
+      </w:pPr>
+      <w:r>
+        <w:t>difficultyDown=</w:t>
+      </w:r>
       <w:r>
         <w:t xml:space="preserve"> </w:t>
       </w:r>
-      <w:proofErr w:type="spellStart"/>
-      <w:r>
-        <w:t>difficultyUp</w:t>
-      </w:r>
-      <w:proofErr w:type="spellEnd"/>
+      <w:r>
+        <w:t>New Button(“Difficulty”)</w:t>
+      </w:r>
     </w:p>
     <w:p>
       <w:pPr>
@@ -8114,21 +7841,11 @@
           <w:tab w:val="left" w:pos="3240"/>
         </w:tabs>
       </w:pPr>
-      <w:proofErr w:type="spellStart"/>
-      <w:r>
-        <w:t>gameModeUp</w:t>
-      </w:r>
-      <w:proofErr w:type="spellEnd"/>
-      <w:r>
-        <w:t>= New Button(“</w:t>
-      </w:r>
-      <w:proofErr w:type="spellStart"/>
-      <w:r>
-        <w:t>GameMode</w:t>
-      </w:r>
-      <w:proofErr w:type="spellEnd"/>
-      <w:r>
-        <w:t>”)</w:t>
+      <w:r>
+        <w:t xml:space="preserve">Arrows.add </w:t>
+      </w:r>
+      <w:r>
+        <w:t>difficultyDown</w:t>
       </w:r>
     </w:p>
     <w:p>
@@ -8137,19 +7854,15 @@
           <w:tab w:val="left" w:pos="3240"/>
         </w:tabs>
       </w:pPr>
-      <w:proofErr w:type="spellStart"/>
-      <w:r>
-        <w:t>Arrows.add</w:t>
-      </w:r>
-      <w:proofErr w:type="spellEnd"/>
+      <w:r>
+        <w:t>gameModeDown=</w:t>
+      </w:r>
       <w:r>
         <w:t xml:space="preserve"> </w:t>
       </w:r>
-      <w:proofErr w:type="spellStart"/>
-      <w:r>
-        <w:t>gameModeUp</w:t>
-      </w:r>
-      <w:proofErr w:type="spellEnd"/>
+      <w:r>
+        <w:t>New Button(“GameMode”)</w:t>
+      </w:r>
     </w:p>
     <w:p>
       <w:pPr>
@@ -8157,13 +7870,11 @@
           <w:tab w:val="left" w:pos="3240"/>
         </w:tabs>
       </w:pPr>
-      <w:proofErr w:type="spellStart"/>
-      <w:r>
-        <w:t>mapUp</w:t>
-      </w:r>
-      <w:proofErr w:type="spellEnd"/>
-      <w:r>
-        <w:t>= New Button(“Map”)</w:t>
+      <w:r>
+        <w:t xml:space="preserve">Arrows.add </w:t>
+      </w:r>
+      <w:r>
+        <w:t>gameModeDown</w:t>
       </w:r>
     </w:p>
     <w:p>
@@ -8172,19 +7883,15 @@
           <w:tab w:val="left" w:pos="3240"/>
         </w:tabs>
       </w:pPr>
-      <w:proofErr w:type="spellStart"/>
-      <w:r>
-        <w:t>Arrows.add</w:t>
-      </w:r>
-      <w:proofErr w:type="spellEnd"/>
+      <w:r>
+        <w:t>mapDown=</w:t>
+      </w:r>
       <w:r>
         <w:t xml:space="preserve"> </w:t>
       </w:r>
-      <w:proofErr w:type="spellStart"/>
-      <w:r>
-        <w:t>mapUp</w:t>
-      </w:r>
-      <w:proofErr w:type="spellEnd"/>
+      <w:r>
+        <w:t>New Button(“Map”)</w:t>
+      </w:r>
     </w:p>
     <w:p>
       <w:pPr>
@@ -8192,19 +7899,11 @@
           <w:tab w:val="left" w:pos="3240"/>
         </w:tabs>
       </w:pPr>
-      <w:proofErr w:type="spellStart"/>
-      <w:r>
-        <w:t>difficultyDown</w:t>
-      </w:r>
-      <w:proofErr w:type="spellEnd"/>
-      <w:r>
-        <w:t>=</w:t>
-      </w:r>
-      <w:r>
-        <w:t xml:space="preserve"> </w:t>
-      </w:r>
-      <w:r>
-        <w:t>New Button(“Difficulty”)</w:t>
+      <w:r>
+        <w:t xml:space="preserve">Arrows.add </w:t>
+      </w:r>
+      <w:r>
+        <w:t>mapDown</w:t>
       </w:r>
     </w:p>
     <w:p>
@@ -8213,19 +7912,9 @@
           <w:tab w:val="left" w:pos="3240"/>
         </w:tabs>
       </w:pPr>
-      <w:proofErr w:type="spellStart"/>
-      <w:r>
-        <w:t>Arrows.add</w:t>
-      </w:r>
-      <w:proofErr w:type="spellEnd"/>
-      <w:r>
-        <w:t xml:space="preserve"> </w:t>
-      </w:r>
-      <w:proofErr w:type="spellStart"/>
-      <w:r>
-        <w:t>difficultyDown</w:t>
-      </w:r>
-      <w:proofErr w:type="spellEnd"/>
+      <w:r>
+        <w:t>method update():</w:t>
+      </w:r>
     </w:p>
     <w:p>
       <w:pPr>
@@ -8233,27 +7922,17 @@
           <w:tab w:val="left" w:pos="3240"/>
         </w:tabs>
       </w:pPr>
-      <w:proofErr w:type="spellStart"/>
-      <w:r>
-        <w:t>gameModeDown</w:t>
-      </w:r>
-      <w:proofErr w:type="spellEnd"/>
-      <w:r>
-        <w:t>=</w:t>
-      </w:r>
-      <w:r>
-        <w:t xml:space="preserve"> </w:t>
-      </w:r>
-      <w:r>
-        <w:t>New Button(“</w:t>
-      </w:r>
-      <w:proofErr w:type="spellStart"/>
-      <w:r>
-        <w:t>GameMode</w:t>
-      </w:r>
-      <w:proofErr w:type="spellEnd"/>
-      <w:r>
-        <w:t>”)</w:t>
+      <w:r>
+        <w:t>F</w:t>
+      </w:r>
+      <w:r>
+        <w:t>OR</w:t>
+      </w:r>
+      <w:r>
+        <w:t xml:space="preserve"> button in Arrows</w:t>
+      </w:r>
+      <w:r>
+        <w:t>:</w:t>
       </w:r>
     </w:p>
     <w:p>
@@ -8262,19 +7941,9 @@
           <w:tab w:val="left" w:pos="3240"/>
         </w:tabs>
       </w:pPr>
-      <w:proofErr w:type="spellStart"/>
-      <w:r>
-        <w:t>Arrows.add</w:t>
-      </w:r>
-      <w:proofErr w:type="spellEnd"/>
-      <w:r>
-        <w:t xml:space="preserve"> </w:t>
-      </w:r>
-      <w:proofErr w:type="spellStart"/>
-      <w:r>
-        <w:t>gameModeDown</w:t>
-      </w:r>
-      <w:proofErr w:type="spellEnd"/>
+      <w:r>
+        <w:t>Button.setGray(false)</w:t>
+      </w:r>
     </w:p>
     <w:p>
       <w:pPr>
@@ -8282,19 +7951,8 @@
           <w:tab w:val="left" w:pos="3240"/>
         </w:tabs>
       </w:pPr>
-      <w:proofErr w:type="spellStart"/>
-      <w:r>
-        <w:t>mapDown</w:t>
-      </w:r>
-      <w:proofErr w:type="spellEnd"/>
-      <w:r>
-        <w:t>=</w:t>
-      </w:r>
-      <w:r>
-        <w:t xml:space="preserve"> </w:t>
-      </w:r>
-      <w:r>
-        <w:t>New Button(“Map”)</w:t>
+      <w:r>
+        <w:t>NEXT button</w:t>
       </w:r>
     </w:p>
     <w:p>
@@ -8303,19 +7961,12 @@
           <w:tab w:val="left" w:pos="3240"/>
         </w:tabs>
       </w:pPr>
-      <w:proofErr w:type="spellStart"/>
-      <w:r>
-        <w:t>Arrows.add</w:t>
-      </w:r>
-      <w:proofErr w:type="spellEnd"/>
-      <w:r>
-        <w:t xml:space="preserve"> </w:t>
-      </w:r>
-      <w:proofErr w:type="spellStart"/>
-      <w:r>
-        <w:t>mapDown</w:t>
-      </w:r>
-      <w:proofErr w:type="spellEnd"/>
+      <w:r>
+        <w:t>if(difficulty=9):difficulty</w:t>
+      </w:r>
+      <w:r>
+        <w:t>Up.setGray(true)</w:t>
+      </w:r>
     </w:p>
     <w:p>
       <w:pPr>
@@ -8324,15 +7975,7 @@
         </w:tabs>
       </w:pPr>
       <w:r>
-        <w:t xml:space="preserve">method </w:t>
-      </w:r>
-      <w:proofErr w:type="gramStart"/>
-      <w:r>
-        <w:t>update(</w:t>
-      </w:r>
-      <w:proofErr w:type="gramEnd"/>
-      <w:r>
-        <w:t>):</w:t>
+        <w:t>if(difficulty=0): difficultyDown.setGray(true)</w:t>
       </w:r>
     </w:p>
     <w:p>
@@ -8342,16 +7985,7 @@
         </w:tabs>
       </w:pPr>
       <w:r>
-        <w:t>F</w:t>
-      </w:r>
-      <w:r>
-        <w:t>OR</w:t>
-      </w:r>
-      <w:r>
-        <w:t xml:space="preserve"> button in Arrows</w:t>
-      </w:r>
-      <w:r>
-        <w:t>:</w:t>
+        <w:t>if(map=2): mapUp.setGray(true)</w:t>
       </w:r>
     </w:p>
     <w:p>
@@ -8360,13 +7994,8 @@
           <w:tab w:val="left" w:pos="3240"/>
         </w:tabs>
       </w:pPr>
-      <w:proofErr w:type="spellStart"/>
-      <w:r>
-        <w:t>Button.setGray</w:t>
-      </w:r>
-      <w:proofErr w:type="spellEnd"/>
-      <w:r>
-        <w:t>(false)</w:t>
+      <w:r>
+        <w:t>if(map=0): mapDown.setGray(true)</w:t>
       </w:r>
     </w:p>
     <w:p>
@@ -8376,7 +8005,10 @@
         </w:tabs>
       </w:pPr>
       <w:r>
-        <w:t>NEXT button</w:t>
+        <w:t>if(mode=</w:t>
+      </w:r>
+      <w:r>
+        <w:t>2):gameModeUp.setGray(true)</w:t>
       </w:r>
     </w:p>
     <w:p>
@@ -8386,127 +8018,8 @@
         </w:tabs>
       </w:pPr>
       <w:r>
-        <w:t>if(difficulty=9</w:t>
-      </w:r>
-      <w:proofErr w:type="gramStart"/>
-      <w:r>
-        <w:t>):</w:t>
-      </w:r>
-      <w:proofErr w:type="spellStart"/>
-      <w:r>
-        <w:t>difficulty</w:t>
-      </w:r>
-      <w:r>
-        <w:t>Up.setGray</w:t>
-      </w:r>
-      <w:proofErr w:type="spellEnd"/>
-      <w:proofErr w:type="gramEnd"/>
-      <w:r>
-        <w:t>(true)</w:t>
-      </w:r>
-    </w:p>
-    <w:p>
-      <w:pPr>
-        <w:tabs>
-          <w:tab w:val="left" w:pos="3240"/>
-        </w:tabs>
-      </w:pPr>
-      <w:r>
-        <w:t xml:space="preserve">if(difficulty=0): </w:t>
-      </w:r>
-      <w:proofErr w:type="spellStart"/>
-      <w:r>
-        <w:t>difficultyDown.setGray</w:t>
-      </w:r>
-      <w:proofErr w:type="spellEnd"/>
-      <w:r>
-        <w:t>(true)</w:t>
-      </w:r>
-    </w:p>
-    <w:p>
-      <w:pPr>
-        <w:tabs>
-          <w:tab w:val="left" w:pos="3240"/>
-        </w:tabs>
-      </w:pPr>
-      <w:r>
-        <w:t xml:space="preserve">if(map=2): </w:t>
-      </w:r>
-      <w:proofErr w:type="spellStart"/>
-      <w:r>
-        <w:t>mapUp.setGray</w:t>
-      </w:r>
-      <w:proofErr w:type="spellEnd"/>
-      <w:r>
-        <w:t>(true)</w:t>
-      </w:r>
-    </w:p>
-    <w:p>
-      <w:pPr>
-        <w:tabs>
-          <w:tab w:val="left" w:pos="3240"/>
-        </w:tabs>
-      </w:pPr>
-      <w:r>
-        <w:t xml:space="preserve">if(map=0): </w:t>
-      </w:r>
-      <w:proofErr w:type="spellStart"/>
-      <w:r>
-        <w:t>mapDown.setGray</w:t>
-      </w:r>
-      <w:proofErr w:type="spellEnd"/>
-      <w:r>
-        <w:t>(true)</w:t>
-      </w:r>
-    </w:p>
-    <w:p>
-      <w:pPr>
-        <w:tabs>
-          <w:tab w:val="left" w:pos="3240"/>
-        </w:tabs>
-      </w:pPr>
-      <w:r>
-        <w:t>if(mode=</w:t>
-      </w:r>
-      <w:r>
-        <w:t>2</w:t>
-      </w:r>
-      <w:proofErr w:type="gramStart"/>
-      <w:r>
-        <w:t>):</w:t>
-      </w:r>
-      <w:proofErr w:type="spellStart"/>
-      <w:r>
-        <w:t>gameModeUp.setGray</w:t>
-      </w:r>
-      <w:proofErr w:type="spellEnd"/>
-      <w:proofErr w:type="gramEnd"/>
-      <w:r>
-        <w:t>(true)</w:t>
-      </w:r>
-    </w:p>
-    <w:p>
-      <w:pPr>
-        <w:tabs>
-          <w:tab w:val="left" w:pos="3240"/>
-        </w:tabs>
-      </w:pPr>
-      <w:r>
         <w:lastRenderedPageBreak/>
-        <w:t>if(mode=0</w:t>
-      </w:r>
-      <w:proofErr w:type="gramStart"/>
-      <w:r>
-        <w:t>):</w:t>
-      </w:r>
-      <w:proofErr w:type="spellStart"/>
-      <w:r>
-        <w:t>gameModeDown.setGray</w:t>
-      </w:r>
-      <w:proofErr w:type="spellEnd"/>
-      <w:proofErr w:type="gramEnd"/>
-      <w:r>
-        <w:t>(true)</w:t>
+        <w:t>if(mode=0):gameModeDown.setGray(true)</w:t>
       </w:r>
     </w:p>
     <w:p>
@@ -8610,15 +8123,7 @@
         </w:tabs>
       </w:pPr>
       <w:r>
-        <w:t xml:space="preserve">This was fixed by passing the game as a parameter to the </w:t>
-      </w:r>
-      <w:proofErr w:type="spellStart"/>
-      <w:r>
-        <w:t>settingsMenu</w:t>
-      </w:r>
-      <w:proofErr w:type="spellEnd"/>
-      <w:r>
-        <w:t xml:space="preserve"> constructor</w:t>
+        <w:t>This was fixed by passing the game as a parameter to the settingsMenu constructor</w:t>
       </w:r>
       <w:r>
         <w:t xml:space="preserve"> rather than accessing it from a static context</w:t>
@@ -8855,15 +8360,7 @@
               </w:tabs>
             </w:pPr>
             <w:r>
-              <w:t xml:space="preserve">The value is </w:t>
-            </w:r>
-            <w:proofErr w:type="gramStart"/>
-            <w:r>
-              <w:t>changed</w:t>
-            </w:r>
-            <w:proofErr w:type="gramEnd"/>
-            <w:r>
-              <w:t xml:space="preserve"> and the new result is displayed to the user</w:t>
+              <w:t>The value is changed and the new result is displayed to the user</w:t>
             </w:r>
           </w:p>
         </w:tc>
@@ -8925,23 +8422,7 @@
               </w:tabs>
             </w:pPr>
             <w:r>
-              <w:t xml:space="preserve">The setting should reach a final </w:t>
-            </w:r>
-            <w:proofErr w:type="gramStart"/>
-            <w:r>
-              <w:t>state</w:t>
-            </w:r>
-            <w:proofErr w:type="gramEnd"/>
-            <w:r>
-              <w:t xml:space="preserve"> and the arrow will be </w:t>
-            </w:r>
-            <w:proofErr w:type="spellStart"/>
-            <w:r>
-              <w:t>grayed</w:t>
-            </w:r>
-            <w:proofErr w:type="spellEnd"/>
-            <w:r>
-              <w:t xml:space="preserve"> out </w:t>
+              <w:t xml:space="preserve">The setting should reach a final state and the arrow will be grayed out </w:t>
             </w:r>
           </w:p>
         </w:tc>
@@ -8972,15 +8453,7 @@
               </w:tabs>
             </w:pPr>
             <w:r>
-              <w:t xml:space="preserve">The arrow turns </w:t>
-            </w:r>
-            <w:proofErr w:type="spellStart"/>
-            <w:r>
-              <w:t>gray</w:t>
-            </w:r>
-            <w:proofErr w:type="spellEnd"/>
-            <w:r>
-              <w:t xml:space="preserve"> at the limiting value, and reverts to black when the setting is changed back</w:t>
+              <w:t>The arrow turns gray at the limiting value, and reverts to black when the setting is changed back</w:t>
             </w:r>
           </w:p>
         </w:tc>
@@ -9017,15 +8490,7 @@
         <w:t>brown colour for the background to look like dirt</w:t>
       </w:r>
       <w:r>
-        <w:t xml:space="preserve">, specified with the </w:t>
-      </w:r>
-      <w:proofErr w:type="spellStart"/>
-      <w:r>
-        <w:t>rgb</w:t>
-      </w:r>
-      <w:proofErr w:type="spellEnd"/>
-      <w:r>
-        <w:t xml:space="preserve"> values: 150,75,0</w:t>
+        <w:t>, specified with the rgb values: 150,75,0</w:t>
       </w:r>
     </w:p>
     <w:p>
@@ -9140,17 +8605,12 @@
       </w:pPr>
       <w:r>
         <w:lastRenderedPageBreak/>
-        <w:t xml:space="preserve">Initialising the </w:t>
-      </w:r>
-      <w:proofErr w:type="spellStart"/>
-      <w:r>
-        <w:t>gamePlay</w:t>
-      </w:r>
-      <w:proofErr w:type="spellEnd"/>
-      <w:r>
-        <w:t xml:space="preserve"> grid as 10x10</w:t>
-      </w:r>
-      <w:r>
+        <w:t>Initialising the gamePlay grid as 10x10</w:t>
+      </w:r>
+      <w:r>
+        <w:rPr>
+          <w:noProof/>
+        </w:rPr>
         <w:drawing>
           <wp:inline distT="0" distB="0" distL="0" distR="0" wp14:anchorId="065F2718" wp14:editId="63B8803F">
             <wp:extent cx="5731510" cy="2504440"/>
@@ -9205,6 +8665,9 @@
         </w:tabs>
       </w:pPr>
       <w:r>
+        <w:rPr>
+          <w:noProof/>
+        </w:rPr>
         <w:drawing>
           <wp:inline distT="0" distB="0" distL="0" distR="0" wp14:anchorId="06A00941" wp14:editId="56A5B4E8">
             <wp:extent cx="5106113" cy="1133633"/>
@@ -9249,24 +8712,19 @@
         </w:tabs>
       </w:pPr>
       <w:r>
-        <w:t xml:space="preserve">The Ant class inherits from </w:t>
-      </w:r>
-      <w:proofErr w:type="spellStart"/>
-      <w:r>
-        <w:t>JButton</w:t>
-      </w:r>
-      <w:proofErr w:type="spellEnd"/>
-      <w:r>
-        <w:t>, as it will need to detect clicks once gameplay is added</w:t>
-      </w:r>
-    </w:p>
-    <w:p>
-      <w:pPr>
-        <w:tabs>
-          <w:tab w:val="center" w:pos="4513"/>
-        </w:tabs>
-      </w:pPr>
-      <w:r>
+        <w:t>The Ant class inherits from JButton, as it will need to detect clicks once gameplay is added</w:t>
+      </w:r>
+    </w:p>
+    <w:p>
+      <w:pPr>
+        <w:tabs>
+          <w:tab w:val="center" w:pos="4513"/>
+        </w:tabs>
+      </w:pPr>
+      <w:r>
+        <w:rPr>
+          <w:noProof/>
+        </w:rPr>
         <w:drawing>
           <wp:inline distT="0" distB="0" distL="0" distR="0" wp14:anchorId="162DA687" wp14:editId="7E593BFA">
             <wp:extent cx="5731510" cy="2546985"/>
@@ -9327,6 +8785,9 @@
         </w:tabs>
       </w:pPr>
       <w:r>
+        <w:rPr>
+          <w:noProof/>
+        </w:rPr>
         <w:lastRenderedPageBreak/>
         <w:drawing>
           <wp:inline distT="0" distB="0" distL="0" distR="0" wp14:anchorId="30E65CA7" wp14:editId="4F9392A3">
@@ -9372,6 +8833,9 @@
         </w:tabs>
       </w:pPr>
       <w:r>
+        <w:rPr>
+          <w:noProof/>
+        </w:rPr>
         <w:drawing>
           <wp:inline distT="0" distB="0" distL="0" distR="0" wp14:anchorId="651F7735" wp14:editId="4568A1BB">
             <wp:extent cx="5731510" cy="3840480"/>
@@ -9420,6 +8884,9 @@
         <w:t>Screenshot of what game menu looks like with pause menu open and example tiles:</w:t>
       </w:r>
       <w:r>
+        <w:rPr>
+          <w:noProof/>
+        </w:rPr>
         <w:drawing>
           <wp:inline distT="0" distB="0" distL="0" distR="0" wp14:anchorId="78F4347A" wp14:editId="4F17415F">
             <wp:extent cx="5731510" cy="2136775"/>
@@ -9463,6 +8930,229 @@
           <w:tab w:val="center" w:pos="4513"/>
         </w:tabs>
       </w:pPr>
+    </w:p>
+    <w:p>
+      <w:pPr>
+        <w:tabs>
+          <w:tab w:val="center" w:pos="4513"/>
+        </w:tabs>
+      </w:pPr>
+      <w:r>
+        <w:t>Stage 4</w:t>
+      </w:r>
+    </w:p>
+    <w:p>
+      <w:pPr>
+        <w:tabs>
+          <w:tab w:val="center" w:pos="4513"/>
+        </w:tabs>
+      </w:pPr>
+      <w:r>
+        <w:t>Move function – sets current tile to empty then sets new tile to the ant</w:t>
+      </w:r>
+      <w:r>
+        <w:t xml:space="preserve"> after validating to ensure position is allowed.</w:t>
+      </w:r>
+    </w:p>
+    <w:p>
+      <w:pPr>
+        <w:tabs>
+          <w:tab w:val="center" w:pos="4513"/>
+        </w:tabs>
+      </w:pPr>
+      <w:r>
+        <w:drawing>
+          <wp:inline distT="0" distB="0" distL="0" distR="0" wp14:anchorId="43F90AFC" wp14:editId="00FC77EC">
+            <wp:extent cx="5731510" cy="3944620"/>
+            <wp:effectExtent l="0" t="0" r="2540" b="0"/>
+            <wp:docPr id="784260740" name="Picture 1" descr="A screen shot of a computer program&#10;&#10;AI-generated content may be incorrect."/>
+            <wp:cNvGraphicFramePr>
+              <a:graphicFrameLocks xmlns:a="http://schemas.openxmlformats.org/drawingml/2006/main" noChangeAspect="1"/>
+            </wp:cNvGraphicFramePr>
+            <a:graphic xmlns:a="http://schemas.openxmlformats.org/drawingml/2006/main">
+              <a:graphicData uri="http://schemas.openxmlformats.org/drawingml/2006/picture">
+                <pic:pic xmlns:pic="http://schemas.openxmlformats.org/drawingml/2006/picture">
+                  <pic:nvPicPr>
+                    <pic:cNvPr id="784260740" name="Picture 1" descr="A screen shot of a computer program&#10;&#10;AI-generated content may be incorrect."/>
+                    <pic:cNvPicPr/>
+                  </pic:nvPicPr>
+                  <pic:blipFill>
+                    <a:blip r:embed="rId45"/>
+                    <a:stretch>
+                      <a:fillRect/>
+                    </a:stretch>
+                  </pic:blipFill>
+                  <pic:spPr>
+                    <a:xfrm>
+                      <a:off x="0" y="0"/>
+                      <a:ext cx="5731510" cy="3944620"/>
+                    </a:xfrm>
+                    <a:prstGeom prst="rect">
+                      <a:avLst/>
+                    </a:prstGeom>
+                  </pic:spPr>
+                </pic:pic>
+              </a:graphicData>
+            </a:graphic>
+          </wp:inline>
+        </w:drawing>
+      </w:r>
+      <w:r>
+        <w:t xml:space="preserve"> </w:t>
+      </w:r>
+    </w:p>
+    <w:p>
+      <w:pPr>
+        <w:tabs>
+          <w:tab w:val="center" w:pos="4513"/>
+        </w:tabs>
+      </w:pPr>
+      <w:r>
+        <w:t>Ants could move into other ants or food, erasing them from the screen, so I added a check to fix this</w:t>
+      </w:r>
+    </w:p>
+    <w:p>
+      <w:pPr>
+        <w:tabs>
+          <w:tab w:val="center" w:pos="4513"/>
+        </w:tabs>
+      </w:pPr>
+      <w:r>
+        <w:lastRenderedPageBreak/>
+        <w:drawing>
+          <wp:inline distT="0" distB="0" distL="0" distR="0" wp14:anchorId="1BA4084A" wp14:editId="42980C22">
+            <wp:extent cx="4429743" cy="1762371"/>
+            <wp:effectExtent l="0" t="0" r="9525" b="9525"/>
+            <wp:docPr id="732659137" name="Picture 1" descr="A screen shot of a computer program&#10;&#10;AI-generated content may be incorrect."/>
+            <wp:cNvGraphicFramePr>
+              <a:graphicFrameLocks xmlns:a="http://schemas.openxmlformats.org/drawingml/2006/main" noChangeAspect="1"/>
+            </wp:cNvGraphicFramePr>
+            <a:graphic xmlns:a="http://schemas.openxmlformats.org/drawingml/2006/main">
+              <a:graphicData uri="http://schemas.openxmlformats.org/drawingml/2006/picture">
+                <pic:pic xmlns:pic="http://schemas.openxmlformats.org/drawingml/2006/picture">
+                  <pic:nvPicPr>
+                    <pic:cNvPr id="732659137" name="Picture 1" descr="A screen shot of a computer program&#10;&#10;AI-generated content may be incorrect."/>
+                    <pic:cNvPicPr/>
+                  </pic:nvPicPr>
+                  <pic:blipFill>
+                    <a:blip r:embed="rId46"/>
+                    <a:stretch>
+                      <a:fillRect/>
+                    </a:stretch>
+                  </pic:blipFill>
+                  <pic:spPr>
+                    <a:xfrm>
+                      <a:off x="0" y="0"/>
+                      <a:ext cx="4429743" cy="1762371"/>
+                    </a:xfrm>
+                    <a:prstGeom prst="rect">
+                      <a:avLst/>
+                    </a:prstGeom>
+                  </pic:spPr>
+                </pic:pic>
+              </a:graphicData>
+            </a:graphic>
+          </wp:inline>
+        </w:drawing>
+      </w:r>
+    </w:p>
+    <w:p>
+      <w:pPr>
+        <w:tabs>
+          <w:tab w:val="center" w:pos="4513"/>
+        </w:tabs>
+      </w:pPr>
+      <w:r>
+        <w:t>Adding control of multiple ants, toggled by control key</w:t>
+      </w:r>
+    </w:p>
+    <w:p>
+      <w:pPr>
+        <w:tabs>
+          <w:tab w:val="center" w:pos="4513"/>
+        </w:tabs>
+      </w:pPr>
+      <w:r>
+        <w:drawing>
+          <wp:inline distT="0" distB="0" distL="0" distR="0" wp14:anchorId="3A988F96" wp14:editId="559ED9EE">
+            <wp:extent cx="5731510" cy="3759200"/>
+            <wp:effectExtent l="0" t="0" r="2540" b="0"/>
+            <wp:docPr id="1303919167" name="Picture 1" descr="A screen shot of a computer program&#10;&#10;AI-generated content may be incorrect."/>
+            <wp:cNvGraphicFramePr>
+              <a:graphicFrameLocks xmlns:a="http://schemas.openxmlformats.org/drawingml/2006/main" noChangeAspect="1"/>
+            </wp:cNvGraphicFramePr>
+            <a:graphic xmlns:a="http://schemas.openxmlformats.org/drawingml/2006/main">
+              <a:graphicData uri="http://schemas.openxmlformats.org/drawingml/2006/picture">
+                <pic:pic xmlns:pic="http://schemas.openxmlformats.org/drawingml/2006/picture">
+                  <pic:nvPicPr>
+                    <pic:cNvPr id="1303919167" name="Picture 1" descr="A screen shot of a computer program&#10;&#10;AI-generated content may be incorrect."/>
+                    <pic:cNvPicPr/>
+                  </pic:nvPicPr>
+                  <pic:blipFill>
+                    <a:blip r:embed="rId47"/>
+                    <a:stretch>
+                      <a:fillRect/>
+                    </a:stretch>
+                  </pic:blipFill>
+                  <pic:spPr>
+                    <a:xfrm>
+                      <a:off x="0" y="0"/>
+                      <a:ext cx="5731510" cy="3759200"/>
+                    </a:xfrm>
+                    <a:prstGeom prst="rect">
+                      <a:avLst/>
+                    </a:prstGeom>
+                  </pic:spPr>
+                </pic:pic>
+              </a:graphicData>
+            </a:graphic>
+          </wp:inline>
+        </w:drawing>
+      </w:r>
+    </w:p>
+    <w:p>
+      <w:pPr>
+        <w:tabs>
+          <w:tab w:val="center" w:pos="4513"/>
+        </w:tabs>
+      </w:pPr>
+      <w:r>
+        <w:drawing>
+          <wp:inline distT="0" distB="0" distL="0" distR="0" wp14:anchorId="64855ED9" wp14:editId="3D78B7B9">
+            <wp:extent cx="5468113" cy="2715004"/>
+            <wp:effectExtent l="0" t="0" r="0" b="9525"/>
+            <wp:docPr id="2137514037" name="Picture 1" descr="A computer screen shot of a program code&#10;&#10;AI-generated content may be incorrect."/>
+            <wp:cNvGraphicFramePr>
+              <a:graphicFrameLocks xmlns:a="http://schemas.openxmlformats.org/drawingml/2006/main" noChangeAspect="1"/>
+            </wp:cNvGraphicFramePr>
+            <a:graphic xmlns:a="http://schemas.openxmlformats.org/drawingml/2006/main">
+              <a:graphicData uri="http://schemas.openxmlformats.org/drawingml/2006/picture">
+                <pic:pic xmlns:pic="http://schemas.openxmlformats.org/drawingml/2006/picture">
+                  <pic:nvPicPr>
+                    <pic:cNvPr id="2137514037" name="Picture 1" descr="A computer screen shot of a program code&#10;&#10;AI-generated content may be incorrect."/>
+                    <pic:cNvPicPr/>
+                  </pic:nvPicPr>
+                  <pic:blipFill>
+                    <a:blip r:embed="rId48"/>
+                    <a:stretch>
+                      <a:fillRect/>
+                    </a:stretch>
+                  </pic:blipFill>
+                  <pic:spPr>
+                    <a:xfrm>
+                      <a:off x="0" y="0"/>
+                      <a:ext cx="5468113" cy="2715004"/>
+                    </a:xfrm>
+                    <a:prstGeom prst="rect">
+                      <a:avLst/>
+                    </a:prstGeom>
+                  </pic:spPr>
+                </pic:pic>
+              </a:graphicData>
+            </a:graphic>
+          </wp:inline>
+        </w:drawing>
+      </w:r>
     </w:p>
     <w:sectPr>
       <w:pgSz w:w="11906" w:h="16838"/>

</xml_diff>